<commit_message>
Added islock, unatuhorised clients, ping reset, hotspot clients
</commit_message>
<xml_diff>
--- a/README.docx
+++ b/README.docx
@@ -6067,13 +6067,316 @@
       <w:r>
         <w:rPr>
           <w:rFonts w:ascii="Calibri" w:hAnsi="Calibri" w:cs="Calibri" w:eastAsia="Calibri"/>
-          <w:color w:val="auto"/>
-          <w:spacing w:val="0"/>
-          <w:position w:val="0"/>
-          <w:sz w:val="22"/>
-          <w:shd w:fill="auto" w:val="clear"/>
-        </w:rPr>
-        <w:t xml:space="preserve">    </w:t>
+          <w:b/>
+          <w:color w:val="auto"/>
+          <w:spacing w:val="0"/>
+          <w:position w:val="0"/>
+          <w:sz w:val="22"/>
+          <w:shd w:fill="auto" w:val="clear"/>
+        </w:rPr>
+        <w:t xml:space="preserve">5.245</w:t>
+      </w:r>
+    </w:p>
+    <w:p>
+      <w:pPr>
+        <w:spacing w:before="0" w:after="200" w:line="276"/>
+        <w:ind w:right="0" w:left="0" w:firstLine="0"/>
+        <w:jc w:val="left"/>
+        <w:rPr>
+          <w:rFonts w:ascii="Calibri" w:hAnsi="Calibri" w:cs="Calibri" w:eastAsia="Calibri"/>
+          <w:color w:val="auto"/>
+          <w:spacing w:val="0"/>
+          <w:position w:val="0"/>
+          <w:sz w:val="22"/>
+          <w:shd w:fill="auto" w:val="clear"/>
+        </w:rPr>
+      </w:pPr>
+      <w:r>
+        <w:rPr>
+          <w:rFonts w:ascii="Calibri" w:hAnsi="Calibri" w:cs="Calibri" w:eastAsia="Calibri"/>
+          <w:color w:val="auto"/>
+          <w:spacing w:val="0"/>
+          <w:position w:val="0"/>
+          <w:sz w:val="22"/>
+          <w:shd w:fill="auto" w:val="clear"/>
+        </w:rPr>
+        <w:t xml:space="preserve">Door lock enable/disable feature in zazi was not sending correct value so on door_lock disable door is unlocked in cradlepoint</w:t>
+      </w:r>
+    </w:p>
+    <w:p>
+      <w:pPr>
+        <w:spacing w:before="0" w:after="200" w:line="276"/>
+        <w:ind w:right="0" w:left="0" w:firstLine="0"/>
+        <w:jc w:val="left"/>
+        <w:rPr>
+          <w:rFonts w:ascii="Calibri" w:hAnsi="Calibri" w:cs="Calibri" w:eastAsia="Calibri"/>
+          <w:color w:val="auto"/>
+          <w:spacing w:val="0"/>
+          <w:position w:val="0"/>
+          <w:sz w:val="22"/>
+          <w:shd w:fill="auto" w:val="clear"/>
+        </w:rPr>
+      </w:pPr>
+    </w:p>
+    <w:p>
+      <w:pPr>
+        <w:spacing w:before="0" w:after="200" w:line="276"/>
+        <w:ind w:right="0" w:left="0" w:firstLine="0"/>
+        <w:jc w:val="left"/>
+        <w:rPr>
+          <w:rFonts w:ascii="Calibri" w:hAnsi="Calibri" w:cs="Calibri" w:eastAsia="Calibri"/>
+          <w:color w:val="auto"/>
+          <w:spacing w:val="0"/>
+          <w:position w:val="0"/>
+          <w:sz w:val="22"/>
+          <w:shd w:fill="auto" w:val="clear"/>
+        </w:rPr>
+      </w:pPr>
+      <w:r>
+        <w:rPr>
+          <w:rFonts w:ascii="Calibri" w:hAnsi="Calibri" w:cs="Calibri" w:eastAsia="Calibri"/>
+          <w:b/>
+          <w:color w:val="auto"/>
+          <w:spacing w:val="0"/>
+          <w:position w:val="0"/>
+          <w:sz w:val="22"/>
+          <w:shd w:fill="auto" w:val="clear"/>
+        </w:rPr>
+        <w:t xml:space="preserve">5.246</w:t>
+      </w:r>
+    </w:p>
+    <w:p>
+      <w:pPr>
+        <w:spacing w:before="0" w:after="200" w:line="276"/>
+        <w:ind w:right="0" w:left="0" w:firstLine="0"/>
+        <w:jc w:val="left"/>
+        <w:rPr>
+          <w:rFonts w:ascii="Calibri" w:hAnsi="Calibri" w:cs="Calibri" w:eastAsia="Calibri"/>
+          <w:color w:val="auto"/>
+          <w:spacing w:val="0"/>
+          <w:position w:val="0"/>
+          <w:sz w:val="22"/>
+          <w:shd w:fill="auto" w:val="clear"/>
+        </w:rPr>
+      </w:pPr>
+      <w:r>
+        <w:rPr>
+          <w:rFonts w:ascii="Calibri" w:hAnsi="Calibri" w:cs="Calibri" w:eastAsia="Calibri"/>
+          <w:color w:val="auto"/>
+          <w:spacing w:val="0"/>
+          <w:position w:val="0"/>
+          <w:sz w:val="22"/>
+          <w:shd w:fill="auto" w:val="clear"/>
+        </w:rPr>
+        <w:t xml:space="preserve">    Ping_reset: Facility to reset Iot gateway </w:t>
+      </w:r>
+    </w:p>
+    <w:p>
+      <w:pPr>
+        <w:spacing w:before="0" w:after="200" w:line="276"/>
+        <w:ind w:right="0" w:left="0" w:firstLine="0"/>
+        <w:jc w:val="left"/>
+        <w:rPr>
+          <w:rFonts w:ascii="Calibri" w:hAnsi="Calibri" w:cs="Calibri" w:eastAsia="Calibri"/>
+          <w:color w:val="auto"/>
+          <w:spacing w:val="0"/>
+          <w:position w:val="0"/>
+          <w:sz w:val="22"/>
+          <w:shd w:fill="auto" w:val="clear"/>
+        </w:rPr>
+      </w:pPr>
+      <w:r>
+        <w:rPr>
+          <w:rFonts w:ascii="Calibri" w:hAnsi="Calibri" w:cs="Calibri" w:eastAsia="Calibri"/>
+          <w:color w:val="auto"/>
+          <w:spacing w:val="0"/>
+          <w:position w:val="0"/>
+          <w:sz w:val="22"/>
+          <w:shd w:fill="auto" w:val="clear"/>
+        </w:rPr>
+        <w:t xml:space="preserve">    Hotspot_clients : Ability to configure number of hotspot clients from zazi</w:t>
+      </w:r>
+    </w:p>
+    <w:p>
+      <w:pPr>
+        <w:spacing w:before="0" w:after="200" w:line="276"/>
+        <w:ind w:right="0" w:left="0" w:firstLine="0"/>
+        <w:jc w:val="left"/>
+        <w:rPr>
+          <w:rFonts w:ascii="Calibri" w:hAnsi="Calibri" w:cs="Calibri" w:eastAsia="Calibri"/>
+          <w:color w:val="auto"/>
+          <w:spacing w:val="0"/>
+          <w:position w:val="0"/>
+          <w:sz w:val="22"/>
+          <w:shd w:fill="auto" w:val="clear"/>
+        </w:rPr>
+      </w:pPr>
+      <w:r>
+        <w:rPr>
+          <w:rFonts w:ascii="Calibri" w:hAnsi="Calibri" w:cs="Calibri" w:eastAsia="Calibri"/>
+          <w:color w:val="auto"/>
+          <w:spacing w:val="0"/>
+          <w:position w:val="0"/>
+          <w:sz w:val="22"/>
+          <w:shd w:fill="auto" w:val="clear"/>
+        </w:rPr>
+        <w:t xml:space="preserve">    Ncos version and app version are new details in reported properties</w:t>
+      </w:r>
+    </w:p>
+    <w:p>
+      <w:pPr>
+        <w:spacing w:before="0" w:after="200" w:line="276"/>
+        <w:ind w:right="0" w:left="0" w:firstLine="0"/>
+        <w:jc w:val="left"/>
+        <w:rPr>
+          <w:rFonts w:ascii="Calibri" w:hAnsi="Calibri" w:cs="Calibri" w:eastAsia="Calibri"/>
+          <w:color w:val="auto"/>
+          <w:spacing w:val="0"/>
+          <w:position w:val="0"/>
+          <w:sz w:val="22"/>
+          <w:shd w:fill="auto" w:val="clear"/>
+        </w:rPr>
+      </w:pPr>
+      <w:r>
+        <w:rPr>
+          <w:rFonts w:ascii="Calibri" w:hAnsi="Calibri" w:cs="Calibri" w:eastAsia="Calibri"/>
+          <w:color w:val="auto"/>
+          <w:spacing w:val="0"/>
+          <w:position w:val="0"/>
+          <w:sz w:val="22"/>
+          <w:shd w:fill="auto" w:val="clear"/>
+        </w:rPr>
+        <w:t xml:space="preserve">   Unauthorised clients - Remove hotspot clients who have gained access without proper authentication</w:t>
+      </w:r>
+    </w:p>
+    <w:p>
+      <w:pPr>
+        <w:spacing w:before="0" w:after="200" w:line="276"/>
+        <w:ind w:right="0" w:left="0" w:firstLine="0"/>
+        <w:jc w:val="left"/>
+        <w:rPr>
+          <w:rFonts w:ascii="Calibri" w:hAnsi="Calibri" w:cs="Calibri" w:eastAsia="Calibri"/>
+          <w:color w:val="auto"/>
+          <w:spacing w:val="0"/>
+          <w:position w:val="0"/>
+          <w:sz w:val="22"/>
+          <w:shd w:fill="auto" w:val="clear"/>
+        </w:rPr>
+      </w:pPr>
+      <w:r>
+        <w:rPr>
+          <w:rFonts w:ascii="Calibri" w:hAnsi="Calibri" w:cs="Calibri" w:eastAsia="Calibri"/>
+          <w:color w:val="auto"/>
+          <w:spacing w:val="0"/>
+          <w:position w:val="0"/>
+          <w:sz w:val="22"/>
+          <w:shd w:fill="auto" w:val="clear"/>
+        </w:rPr>
+        <w:t xml:space="preserve">Dashboard</w:t>
+      </w:r>
+    </w:p>
+    <w:p>
+      <w:pPr>
+        <w:spacing w:before="0" w:after="200" w:line="276"/>
+        <w:ind w:right="0" w:left="0" w:firstLine="0"/>
+        <w:jc w:val="left"/>
+        <w:rPr>
+          <w:rFonts w:ascii="Calibri" w:hAnsi="Calibri" w:cs="Calibri" w:eastAsia="Calibri"/>
+          <w:color w:val="auto"/>
+          <w:spacing w:val="0"/>
+          <w:position w:val="0"/>
+          <w:sz w:val="22"/>
+          <w:shd w:fill="auto" w:val="clear"/>
+        </w:rPr>
+      </w:pPr>
+      <w:r>
+        <w:rPr>
+          <w:rFonts w:ascii="Calibri" w:hAnsi="Calibri" w:cs="Calibri" w:eastAsia="Calibri"/>
+          <w:color w:val="auto"/>
+          <w:spacing w:val="0"/>
+          <w:position w:val="0"/>
+          <w:sz w:val="22"/>
+          <w:shd w:fill="auto" w:val="clear"/>
+        </w:rPr>
+        <w:t xml:space="preserve">   Return Unknown state if any app is not discovered</w:t>
+      </w:r>
+    </w:p>
+    <w:p>
+      <w:pPr>
+        <w:spacing w:before="0" w:after="200" w:line="276"/>
+        <w:ind w:right="0" w:left="0" w:firstLine="0"/>
+        <w:jc w:val="left"/>
+        <w:rPr>
+          <w:rFonts w:ascii="Calibri" w:hAnsi="Calibri" w:cs="Calibri" w:eastAsia="Calibri"/>
+          <w:color w:val="auto"/>
+          <w:spacing w:val="0"/>
+          <w:position w:val="0"/>
+          <w:sz w:val="22"/>
+          <w:shd w:fill="auto" w:val="clear"/>
+        </w:rPr>
+      </w:pPr>
+      <w:r>
+        <w:rPr>
+          <w:rFonts w:ascii="Calibri" w:hAnsi="Calibri" w:cs="Calibri" w:eastAsia="Calibri"/>
+          <w:color w:val="auto"/>
+          <w:spacing w:val="0"/>
+          <w:position w:val="0"/>
+          <w:sz w:val="22"/>
+          <w:shd w:fill="auto" w:val="clear"/>
+        </w:rPr>
+        <w:t xml:space="preserve">If no of Hotspot clients is exceeded the message " Maximum number of clients exceeded message is displayed -- Bug fix</w:t>
+      </w:r>
+    </w:p>
+    <w:p>
+      <w:pPr>
+        <w:spacing w:before="0" w:after="200" w:line="276"/>
+        <w:ind w:right="0" w:left="0" w:firstLine="0"/>
+        <w:jc w:val="left"/>
+        <w:rPr>
+          <w:rFonts w:ascii="Calibri" w:hAnsi="Calibri" w:cs="Calibri" w:eastAsia="Calibri"/>
+          <w:color w:val="auto"/>
+          <w:spacing w:val="0"/>
+          <w:position w:val="0"/>
+          <w:sz w:val="22"/>
+          <w:shd w:fill="auto" w:val="clear"/>
+        </w:rPr>
+      </w:pPr>
+      <w:r>
+        <w:rPr>
+          <w:rFonts w:ascii="Calibri" w:hAnsi="Calibri" w:cs="Calibri" w:eastAsia="Calibri"/>
+          <w:color w:val="auto"/>
+          <w:spacing w:val="0"/>
+          <w:position w:val="0"/>
+          <w:sz w:val="22"/>
+          <w:shd w:fill="auto" w:val="clear"/>
+        </w:rPr>
+        <w:t xml:space="preserve">Is lock feature is enabled. Synchronised with Salesforce to read the islock flag every 24 hours</w:t>
+      </w:r>
+    </w:p>
+    <w:p>
+      <w:pPr>
+        <w:spacing w:before="0" w:after="200" w:line="276"/>
+        <w:ind w:right="0" w:left="0" w:firstLine="0"/>
+        <w:jc w:val="left"/>
+        <w:rPr>
+          <w:rFonts w:ascii="Calibri" w:hAnsi="Calibri" w:cs="Calibri" w:eastAsia="Calibri"/>
+          <w:color w:val="auto"/>
+          <w:spacing w:val="0"/>
+          <w:position w:val="0"/>
+          <w:sz w:val="22"/>
+          <w:shd w:fill="auto" w:val="clear"/>
+        </w:rPr>
+      </w:pPr>
+      <w:r>
+        <w:rPr>
+          <w:rFonts w:ascii="Calibri" w:hAnsi="Calibri" w:cs="Calibri" w:eastAsia="Calibri"/>
+          <w:color w:val="auto"/>
+          <w:spacing w:val="0"/>
+          <w:position w:val="0"/>
+          <w:sz w:val="22"/>
+          <w:shd w:fill="auto" w:val="clear"/>
+        </w:rPr>
+        <w:t xml:space="preserve"> </w:t>
       </w:r>
     </w:p>
     <w:p>

</xml_diff>